<commit_message>
/ ‘Thesis/Comprehensive Exam/Assignment Questions.docx’
</commit_message>
<xml_diff>
--- a/Thesis/Comprehensive Exam/Assignment Questions.docx
+++ b/Thesis/Comprehensive Exam/Assignment Questions.docx
@@ -37,7 +37,6 @@
           <w:szCs w:val="32"/>
         </w:rPr>
       </w:pPr>
-      <w:bookmarkStart w:id="0" w:name="_GoBack"/>
       <w:r>
         <w:rPr>
           <w:sz w:val="32"/>
@@ -262,7 +261,16 @@
           <w:sz w:val="32"/>
           <w:szCs w:val="32"/>
         </w:rPr>
-        <w:t>Yield point phenomenon at high temperature</w:t>
+        <w:t>Yield point phenomen</w:t>
+      </w:r>
+      <w:bookmarkStart w:id="0" w:name="_GoBack"/>
+      <w:bookmarkEnd w:id="0"/>
+      <w:r>
+        <w:rPr>
+          <w:sz w:val="32"/>
+          <w:szCs w:val="32"/>
+        </w:rPr>
+        <w:t>on at high temperature</w:t>
       </w:r>
     </w:p>
     <w:p>
@@ -306,7 +314,6 @@
         </w:rPr>
         <w:t>Mechanism of solidification</w:t>
       </w:r>
-      <w:bookmarkEnd w:id="0"/>
     </w:p>
     <w:sectPr>
       <w:pgSz w:w="12240" w:h="15840"/>
@@ -323,15 +330,19 @@
   <w:abstractNum w:abstractNumId="0" w15:restartNumberingAfterBreak="0">
     <w:nsid w:val="022E4F82"/>
     <w:multiLevelType w:val="hybridMultilevel"/>
-    <w:tmpl w:val="ED4E6C64"/>
-    <w:lvl w:ilvl="0" w:tplc="0409000F">
+    <w:tmpl w:val="450EA46E"/>
+    <w:lvl w:ilvl="0" w:tplc="864A6EE8">
       <w:start w:val="1"/>
       <w:numFmt w:val="decimal"/>
+      <w:suff w:val="space"/>
       <w:lvlText w:val="%1."/>
       <w:lvlJc w:val="left"/>
       <w:pPr>
         <w:ind w:left="1080" w:hanging="360"/>
       </w:pPr>
+      <w:rPr>
+        <w:rFonts w:hint="default"/>
+      </w:rPr>
     </w:lvl>
     <w:lvl w:ilvl="1" w:tplc="04090019" w:tentative="1">
       <w:start w:val="1"/>

</xml_diff>